<commit_message>
Changes to files for bugs
bug fixes
</commit_message>
<xml_diff>
--- a/SMSF/Purchase - Commercial/5. Loan Agreement - Loan Offer - IO Purchase - COMMERCIAL.docx
+++ b/SMSF/Purchase - Commercial/5. Loan Agreement - Loan Offer - IO Purchase - COMMERCIAL.docx
@@ -5284,22 +5284,7 @@
                 <w:bCs/>
                 <w:noProof/>
               </w:rPr>
-              <w:t>whose guarantee is</w:t>
-            </w:r>
-            <w:r>
-              <w:t xml:space="preserve"> limited to the </w:t>
-            </w:r>
-            <w:r>
-              <w:rPr>
-                <w:rFonts w:cs="Arial"/>
-              </w:rPr>
-              <w:t>Total Amount Owing</w:t>
-            </w:r>
-            <w:r>
-              <w:t>.</w:t>
-            </w:r>
-            <w:r>
-              <w:t xml:space="preserve"> </w:t>
+              <w:t>}}</w:t>
             </w:r>
             <w:r>
               <w:rPr>
@@ -5307,7 +5292,27 @@
                 <w:bCs/>
                 <w:noProof/>
               </w:rPr>
-              <w:t>}}</w:t>
+              <w:t xml:space="preserve"> </w:t>
+            </w:r>
+            <w:r>
+              <w:rPr>
+                <w:rFonts w:cs="Arial"/>
+                <w:bCs/>
+                <w:noProof/>
+              </w:rPr>
+              <w:t>whose guarantee is</w:t>
+            </w:r>
+            <w:r>
+              <w:t xml:space="preserve"> limited to the </w:t>
+            </w:r>
+            <w:r>
+              <w:rPr>
+                <w:rFonts w:cs="Arial"/>
+              </w:rPr>
+              <w:t>Total Amount Owing</w:t>
+            </w:r>
+            <w:r>
+              <w:t>.</w:t>
             </w:r>
           </w:p>
           <w:p>
@@ -34860,26 +34865,6 @@
 </file>
 
 <file path=customXml/item1.xml><?xml version="1.0" encoding="utf-8"?>
-<?mso-contentType ?>
-<FormTemplates xmlns="http://schemas.microsoft.com/sharepoint/v3/contenttype/forms">
-  <Display>DocumentLibraryForm</Display>
-  <Edit>DocumentLibraryForm</Edit>
-  <New>DocumentLibraryForm</New>
-</FormTemplates>
-</file>
-
-<file path=customXml/item2.xml><?xml version="1.0" encoding="utf-8"?>
-<p:properties xmlns:p="http://schemas.microsoft.com/office/2006/metadata/properties" xmlns:xsi="http://www.w3.org/2001/XMLSchema-instance" xmlns:pc="http://schemas.microsoft.com/office/infopath/2007/PartnerControls">
-  <documentManagement>
-    <TaxCatchAll xmlns="c4b59322-e056-4817-8454-f8ce34aa6c3e" xsi:nil="true"/>
-    <lcf76f155ced4ddcb4097134ff3c332f xmlns="e0e6279b-b432-4863-b31f-04904ae7d781">
-      <Terms xmlns="http://schemas.microsoft.com/office/infopath/2007/PartnerControls"/>
-    </lcf76f155ced4ddcb4097134ff3c332f>
-  </documentManagement>
-</p:properties>
-</file>
-
-<file path=customXml/item3.xml><?xml version="1.0" encoding="utf-8"?>
 <ct:contentTypeSchema xmlns:ct="http://schemas.microsoft.com/office/2006/metadata/contentType" xmlns:ma="http://schemas.microsoft.com/office/2006/metadata/properties/metaAttributes" ct:_="" ma:_="" ma:contentTypeName="Document" ma:contentTypeID="0x01010080D3A79A1824994592368C0CBDA2F82C" ma:contentTypeVersion="18" ma:contentTypeDescription="Create a new document." ma:contentTypeScope="" ma:versionID="b243e17534484b7c37d23434f68694c8">
   <xsd:schema xmlns:xsd="http://www.w3.org/2001/XMLSchema" xmlns:xs="http://www.w3.org/2001/XMLSchema" xmlns:p="http://schemas.microsoft.com/office/2006/metadata/properties" xmlns:ns2="e0e6279b-b432-4863-b31f-04904ae7d781" xmlns:ns3="c4b59322-e056-4817-8454-f8ce34aa6c3e" targetNamespace="http://schemas.microsoft.com/office/2006/metadata/properties" ma:root="true" ma:fieldsID="9e7c8ec7911ccc421f40284666a6302a" ns2:_="" ns3:_="">
     <xsd:import namespace="e0e6279b-b432-4863-b31f-04904ae7d781"/>
@@ -35134,30 +35119,31 @@
 </ct:contentTypeSchema>
 </file>
 
+<file path=customXml/item2.xml><?xml version="1.0" encoding="utf-8"?>
+<p:properties xmlns:p="http://schemas.microsoft.com/office/2006/metadata/properties" xmlns:xsi="http://www.w3.org/2001/XMLSchema-instance" xmlns:pc="http://schemas.microsoft.com/office/infopath/2007/PartnerControls">
+  <documentManagement>
+    <TaxCatchAll xmlns="c4b59322-e056-4817-8454-f8ce34aa6c3e" xsi:nil="true"/>
+    <lcf76f155ced4ddcb4097134ff3c332f xmlns="e0e6279b-b432-4863-b31f-04904ae7d781">
+      <Terms xmlns="http://schemas.microsoft.com/office/infopath/2007/PartnerControls"/>
+    </lcf76f155ced4ddcb4097134ff3c332f>
+  </documentManagement>
+</p:properties>
+</file>
+
+<file path=customXml/item3.xml><?xml version="1.0" encoding="utf-8"?>
+<?mso-contentType ?>
+<FormTemplates xmlns="http://schemas.microsoft.com/sharepoint/v3/contenttype/forms">
+  <Display>DocumentLibraryForm</Display>
+  <Edit>DocumentLibraryForm</Edit>
+  <New>DocumentLibraryForm</New>
+</FormTemplates>
+</file>
+
 <file path=customXml/item4.xml><?xml version="1.0" encoding="utf-8"?>
 <b:Sources xmlns:b="http://schemas.openxmlformats.org/officeDocument/2006/bibliography" xmlns="http://schemas.openxmlformats.org/officeDocument/2006/bibliography" SelectedStyle="\APA.XSL" StyleName="APA"/>
 </file>
 
 <file path=customXml/itemProps1.xml><?xml version="1.0" encoding="utf-8"?>
-<ds:datastoreItem xmlns:ds="http://schemas.openxmlformats.org/officeDocument/2006/customXml" ds:itemID="{A1B76404-E46D-48D7-B76F-88F029841A37}">
-  <ds:schemaRefs>
-    <ds:schemaRef ds:uri="http://schemas.microsoft.com/sharepoint/v3/contenttype/forms"/>
-  </ds:schemaRefs>
-</ds:datastoreItem>
-</file>
-
-<file path=customXml/itemProps2.xml><?xml version="1.0" encoding="utf-8"?>
-<ds:datastoreItem xmlns:ds="http://schemas.openxmlformats.org/officeDocument/2006/customXml" ds:itemID="{642AD242-678C-478D-A444-6B6E83C888A7}">
-  <ds:schemaRefs>
-    <ds:schemaRef ds:uri="http://schemas.microsoft.com/office/2006/metadata/properties"/>
-    <ds:schemaRef ds:uri="http://schemas.microsoft.com/office/infopath/2007/PartnerControls"/>
-    <ds:schemaRef ds:uri="c4b59322-e056-4817-8454-f8ce34aa6c3e"/>
-    <ds:schemaRef ds:uri="e0e6279b-b432-4863-b31f-04904ae7d781"/>
-  </ds:schemaRefs>
-</ds:datastoreItem>
-</file>
-
-<file path=customXml/itemProps3.xml><?xml version="1.0" encoding="utf-8"?>
 <ds:datastoreItem xmlns:ds="http://schemas.openxmlformats.org/officeDocument/2006/customXml" ds:itemID="{E05EED33-11B3-4C24-9299-F6456302E098}">
   <ds:schemaRefs>
     <ds:schemaRef ds:uri="http://schemas.microsoft.com/office/2006/metadata/contentType"/>
@@ -35176,6 +35162,25 @@
 </ds:datastoreItem>
 </file>
 
+<file path=customXml/itemProps2.xml><?xml version="1.0" encoding="utf-8"?>
+<ds:datastoreItem xmlns:ds="http://schemas.openxmlformats.org/officeDocument/2006/customXml" ds:itemID="{642AD242-678C-478D-A444-6B6E83C888A7}">
+  <ds:schemaRefs>
+    <ds:schemaRef ds:uri="http://schemas.microsoft.com/office/2006/metadata/properties"/>
+    <ds:schemaRef ds:uri="http://schemas.microsoft.com/office/infopath/2007/PartnerControls"/>
+    <ds:schemaRef ds:uri="c4b59322-e056-4817-8454-f8ce34aa6c3e"/>
+    <ds:schemaRef ds:uri="e0e6279b-b432-4863-b31f-04904ae7d781"/>
+  </ds:schemaRefs>
+</ds:datastoreItem>
+</file>
+
+<file path=customXml/itemProps3.xml><?xml version="1.0" encoding="utf-8"?>
+<ds:datastoreItem xmlns:ds="http://schemas.openxmlformats.org/officeDocument/2006/customXml" ds:itemID="{A1B76404-E46D-48D7-B76F-88F029841A37}">
+  <ds:schemaRefs>
+    <ds:schemaRef ds:uri="http://schemas.microsoft.com/sharepoint/v3/contenttype/forms"/>
+  </ds:schemaRefs>
+</ds:datastoreItem>
+</file>
+
 <file path=customXml/itemProps4.xml><?xml version="1.0" encoding="utf-8"?>
 <ds:datastoreItem xmlns:ds="http://schemas.openxmlformats.org/officeDocument/2006/customXml" ds:itemID="{0B244A12-BCF1-4DF9-B5D4-EE0F5817E79B}">
   <ds:schemaRefs>

</xml_diff>

<commit_message>
Escape Characters Fixed and Guarantee & Indemnity Formatting
</commit_message>
<xml_diff>
--- a/SMSF/Purchase - Commercial/5. Loan Agreement - Loan Offer - IO Purchase - COMMERCIAL.docx
+++ b/SMSF/Purchase - Commercial/5. Loan Agreement - Loan Offer - IO Purchase - COMMERCIAL.docx
@@ -844,7 +844,7 @@
           <w:b/>
           <w:noProof/>
         </w:rPr>
-        <w:t>8 December 2025</w:t>
+        <w:t>10 January 2026</w:t>
       </w:r>
       <w:r>
         <w:rPr>
@@ -5268,7 +5268,23 @@
                 <w:bCs/>
                 <w:noProof/>
               </w:rPr>
-              <w:t xml:space="preserve">{{ directors | map(attribute='GUARANTORNAME') | join(' &amp; ') </w:t>
+              <w:t>{{ directors | map(attribute='GUARANTORNAME') | join(' &amp; '</w:t>
+            </w:r>
+            <w:r>
+              <w:rPr>
+                <w:rFonts w:cs="Arial"/>
+                <w:bCs/>
+                <w:noProof/>
+              </w:rPr>
+              <w:t xml:space="preserve"> | safe</w:t>
+            </w:r>
+            <w:r>
+              <w:rPr>
+                <w:rFonts w:cs="Arial"/>
+                <w:bCs/>
+                <w:noProof/>
+              </w:rPr>
+              <w:t xml:space="preserve">) </w:t>
             </w:r>
             <w:r>
               <w:rPr>
@@ -5868,6 +5884,7 @@
               </w:rPr>
             </w:pPr>
             <w:r>
+              <w:lastRenderedPageBreak/>
               <w:t>The default interest rate</w:t>
             </w:r>
             <w:r>
@@ -5893,7 +5910,6 @@
               <w:rPr>
                 <w:b/>
               </w:rPr>
-              <w:lastRenderedPageBreak/>
               <w:t xml:space="preserve">Variable rate account: </w:t>
             </w:r>
             <w:r>
@@ -34865,6 +34881,30 @@
 </file>
 
 <file path=customXml/item1.xml><?xml version="1.0" encoding="utf-8"?>
+<b:Sources xmlns:b="http://schemas.openxmlformats.org/officeDocument/2006/bibliography" xmlns="http://schemas.openxmlformats.org/officeDocument/2006/bibliography" SelectedStyle="\APA.XSL" StyleName="APA"/>
+</file>
+
+<file path=customXml/item2.xml><?xml version="1.0" encoding="utf-8"?>
+<?mso-contentType ?>
+<FormTemplates xmlns="http://schemas.microsoft.com/sharepoint/v3/contenttype/forms">
+  <Display>DocumentLibraryForm</Display>
+  <Edit>DocumentLibraryForm</Edit>
+  <New>DocumentLibraryForm</New>
+</FormTemplates>
+</file>
+
+<file path=customXml/item3.xml><?xml version="1.0" encoding="utf-8"?>
+<p:properties xmlns:p="http://schemas.microsoft.com/office/2006/metadata/properties" xmlns:xsi="http://www.w3.org/2001/XMLSchema-instance" xmlns:pc="http://schemas.microsoft.com/office/infopath/2007/PartnerControls">
+  <documentManagement>
+    <TaxCatchAll xmlns="c4b59322-e056-4817-8454-f8ce34aa6c3e" xsi:nil="true"/>
+    <lcf76f155ced4ddcb4097134ff3c332f xmlns="e0e6279b-b432-4863-b31f-04904ae7d781">
+      <Terms xmlns="http://schemas.microsoft.com/office/infopath/2007/PartnerControls"/>
+    </lcf76f155ced4ddcb4097134ff3c332f>
+  </documentManagement>
+</p:properties>
+</file>
+
+<file path=customXml/item4.xml><?xml version="1.0" encoding="utf-8"?>
 <ct:contentTypeSchema xmlns:ct="http://schemas.microsoft.com/office/2006/metadata/contentType" xmlns:ma="http://schemas.microsoft.com/office/2006/metadata/properties/metaAttributes" ct:_="" ma:_="" ma:contentTypeName="Document" ma:contentTypeID="0x01010080D3A79A1824994592368C0CBDA2F82C" ma:contentTypeVersion="18" ma:contentTypeDescription="Create a new document." ma:contentTypeScope="" ma:versionID="b243e17534484b7c37d23434f68694c8">
   <xsd:schema xmlns:xsd="http://www.w3.org/2001/XMLSchema" xmlns:xs="http://www.w3.org/2001/XMLSchema" xmlns:p="http://schemas.microsoft.com/office/2006/metadata/properties" xmlns:ns2="e0e6279b-b432-4863-b31f-04904ae7d781" xmlns:ns3="c4b59322-e056-4817-8454-f8ce34aa6c3e" targetNamespace="http://schemas.microsoft.com/office/2006/metadata/properties" ma:root="true" ma:fieldsID="9e7c8ec7911ccc421f40284666a6302a" ns2:_="" ns3:_="">
     <xsd:import namespace="e0e6279b-b432-4863-b31f-04904ae7d781"/>
@@ -35119,31 +35159,34 @@
 </ct:contentTypeSchema>
 </file>
 
-<file path=customXml/item2.xml><?xml version="1.0" encoding="utf-8"?>
-<p:properties xmlns:p="http://schemas.microsoft.com/office/2006/metadata/properties" xmlns:xsi="http://www.w3.org/2001/XMLSchema-instance" xmlns:pc="http://schemas.microsoft.com/office/infopath/2007/PartnerControls">
-  <documentManagement>
-    <TaxCatchAll xmlns="c4b59322-e056-4817-8454-f8ce34aa6c3e" xsi:nil="true"/>
-    <lcf76f155ced4ddcb4097134ff3c332f xmlns="e0e6279b-b432-4863-b31f-04904ae7d781">
-      <Terms xmlns="http://schemas.microsoft.com/office/infopath/2007/PartnerControls"/>
-    </lcf76f155ced4ddcb4097134ff3c332f>
-  </documentManagement>
-</p:properties>
+<file path=customXml/itemProps1.xml><?xml version="1.0" encoding="utf-8"?>
+<ds:datastoreItem xmlns:ds="http://schemas.openxmlformats.org/officeDocument/2006/customXml" ds:itemID="{0B244A12-BCF1-4DF9-B5D4-EE0F5817E79B}">
+  <ds:schemaRefs>
+    <ds:schemaRef ds:uri="http://schemas.openxmlformats.org/officeDocument/2006/bibliography"/>
+  </ds:schemaRefs>
+</ds:datastoreItem>
 </file>
 
-<file path=customXml/item3.xml><?xml version="1.0" encoding="utf-8"?>
-<?mso-contentType ?>
-<FormTemplates xmlns="http://schemas.microsoft.com/sharepoint/v3/contenttype/forms">
-  <Display>DocumentLibraryForm</Display>
-  <Edit>DocumentLibraryForm</Edit>
-  <New>DocumentLibraryForm</New>
-</FormTemplates>
+<file path=customXml/itemProps2.xml><?xml version="1.0" encoding="utf-8"?>
+<ds:datastoreItem xmlns:ds="http://schemas.openxmlformats.org/officeDocument/2006/customXml" ds:itemID="{A1B76404-E46D-48D7-B76F-88F029841A37}">
+  <ds:schemaRefs>
+    <ds:schemaRef ds:uri="http://schemas.microsoft.com/sharepoint/v3/contenttype/forms"/>
+  </ds:schemaRefs>
+</ds:datastoreItem>
 </file>
 
-<file path=customXml/item4.xml><?xml version="1.0" encoding="utf-8"?>
-<b:Sources xmlns:b="http://schemas.openxmlformats.org/officeDocument/2006/bibliography" xmlns="http://schemas.openxmlformats.org/officeDocument/2006/bibliography" SelectedStyle="\APA.XSL" StyleName="APA"/>
+<file path=customXml/itemProps3.xml><?xml version="1.0" encoding="utf-8"?>
+<ds:datastoreItem xmlns:ds="http://schemas.openxmlformats.org/officeDocument/2006/customXml" ds:itemID="{642AD242-678C-478D-A444-6B6E83C888A7}">
+  <ds:schemaRefs>
+    <ds:schemaRef ds:uri="http://schemas.microsoft.com/office/2006/metadata/properties"/>
+    <ds:schemaRef ds:uri="http://schemas.microsoft.com/office/infopath/2007/PartnerControls"/>
+    <ds:schemaRef ds:uri="c4b59322-e056-4817-8454-f8ce34aa6c3e"/>
+    <ds:schemaRef ds:uri="e0e6279b-b432-4863-b31f-04904ae7d781"/>
+  </ds:schemaRefs>
+</ds:datastoreItem>
 </file>
 
-<file path=customXml/itemProps1.xml><?xml version="1.0" encoding="utf-8"?>
+<file path=customXml/itemProps4.xml><?xml version="1.0" encoding="utf-8"?>
 <ds:datastoreItem xmlns:ds="http://schemas.openxmlformats.org/officeDocument/2006/customXml" ds:itemID="{E05EED33-11B3-4C24-9299-F6456302E098}">
   <ds:schemaRefs>
     <ds:schemaRef ds:uri="http://schemas.microsoft.com/office/2006/metadata/contentType"/>
@@ -35160,31 +35203,4 @@
     <ds:schemaRef ds:uri="http://schemas.microsoft.com/internal/obd"/>
   </ds:schemaRefs>
 </ds:datastoreItem>
-</file>
-
-<file path=customXml/itemProps2.xml><?xml version="1.0" encoding="utf-8"?>
-<ds:datastoreItem xmlns:ds="http://schemas.openxmlformats.org/officeDocument/2006/customXml" ds:itemID="{642AD242-678C-478D-A444-6B6E83C888A7}">
-  <ds:schemaRefs>
-    <ds:schemaRef ds:uri="http://schemas.microsoft.com/office/2006/metadata/properties"/>
-    <ds:schemaRef ds:uri="http://schemas.microsoft.com/office/infopath/2007/PartnerControls"/>
-    <ds:schemaRef ds:uri="c4b59322-e056-4817-8454-f8ce34aa6c3e"/>
-    <ds:schemaRef ds:uri="e0e6279b-b432-4863-b31f-04904ae7d781"/>
-  </ds:schemaRefs>
-</ds:datastoreItem>
-</file>
-
-<file path=customXml/itemProps3.xml><?xml version="1.0" encoding="utf-8"?>
-<ds:datastoreItem xmlns:ds="http://schemas.openxmlformats.org/officeDocument/2006/customXml" ds:itemID="{A1B76404-E46D-48D7-B76F-88F029841A37}">
-  <ds:schemaRefs>
-    <ds:schemaRef ds:uri="http://schemas.microsoft.com/sharepoint/v3/contenttype/forms"/>
-  </ds:schemaRefs>
-</ds:datastoreItem>
-</file>
-
-<file path=customXml/itemProps4.xml><?xml version="1.0" encoding="utf-8"?>
-<ds:datastoreItem xmlns:ds="http://schemas.openxmlformats.org/officeDocument/2006/customXml" ds:itemID="{0B244A12-BCF1-4DF9-B5D4-EE0F5817E79B}">
-  <ds:schemaRefs>
-    <ds:schemaRef ds:uri="http://schemas.openxmlformats.org/officeDocument/2006/bibliography"/>
-  </ds:schemaRefs>
-</ds:datastoreItem>
 </file>
</xml_diff>